<commit_message>
Add the models of our system
</commit_message>
<xml_diff>
--- a/Customers.Sln/SolutionArchitecture.docx
+++ b/Customers.Sln/SolutionArchitecture.docx
@@ -441,7 +441,25 @@
           <w:kern w:val="0"/>
           <w14:ligatures w14:val="none"/>
         </w:rPr>
-        <w:t xml:space="preserve">The Customer entity should contain: </w:t>
+        <w:t xml:space="preserve">The Customer entity </w:t>
+      </w:r>
+      <w:r>
+        <w:rPr>
+          <w:rFonts w:eastAsia="Times New Roman" w:cstheme="minorHAnsi"/>
+          <w:b/>
+          <w:bCs/>
+          <w:kern w:val="0"/>
+          <w14:ligatures w14:val="none"/>
+        </w:rPr>
+        <w:t>should</w:t>
+      </w:r>
+      <w:r>
+        <w:rPr>
+          <w:rFonts w:eastAsia="Times New Roman" w:cstheme="minorHAnsi"/>
+          <w:kern w:val="0"/>
+          <w14:ligatures w14:val="none"/>
+        </w:rPr>
+        <w:t xml:space="preserve"> contain: </w:t>
       </w:r>
       <w:r>
         <w:rPr>

</xml_diff>

<commit_message>
Add the AppDbContext, db migrations and create the database
</commit_message>
<xml_diff>
--- a/Customers.Sln/SolutionArchitecture.docx
+++ b/Customers.Sln/SolutionArchitecture.docx
@@ -743,6 +743,104 @@
       </w:r>
     </w:p>
     <w:p/>
+    <w:p>
+      <w:pPr>
+        <w:pStyle w:val="Heading2"/>
+      </w:pPr>
+      <w:r>
+        <w:t>Persistence Layer (EF Core)</w:t>
+      </w:r>
+    </w:p>
+    <w:p/>
+    <w:p>
+      <w:pPr>
+        <w:rPr>
+          <w:i/>
+          <w:iCs/>
+        </w:rPr>
+      </w:pPr>
+      <w:r>
+        <w:rPr>
+          <w:i/>
+          <w:iCs/>
+        </w:rPr>
+        <w:t>For persistence entity framework should be used and repository pattern.</w:t>
+      </w:r>
+    </w:p>
+    <w:p/>
+    <w:p>
+      <w:r>
+        <w:t xml:space="preserve">We will use the EF Core 8 for </w:t>
+      </w:r>
+      <w:proofErr w:type="spellStart"/>
+      <w:r>
+        <w:t>Sqlite</w:t>
+      </w:r>
+      <w:proofErr w:type="spellEnd"/>
+      <w:r>
+        <w:t xml:space="preserve"> for this simple project. This layer will use the </w:t>
+      </w:r>
+      <w:proofErr w:type="spellStart"/>
+      <w:r>
+        <w:t>AppDbContext</w:t>
+      </w:r>
+      <w:proofErr w:type="spellEnd"/>
+      <w:r>
+        <w:t xml:space="preserve"> class which inherits from </w:t>
+      </w:r>
+      <w:proofErr w:type="spellStart"/>
+      <w:proofErr w:type="gramStart"/>
+      <w:r>
+        <w:t>Microsoft.EntityFrameworkCore.DbContext</w:t>
+      </w:r>
+      <w:proofErr w:type="spellEnd"/>
+      <w:proofErr w:type="gramEnd"/>
+      <w:r>
+        <w:t>.</w:t>
+      </w:r>
+    </w:p>
+    <w:p>
+      <w:r>
+        <w:t xml:space="preserve">Here we can configure the entities-models, relationships and </w:t>
+      </w:r>
+      <w:proofErr w:type="gramStart"/>
+      <w:r>
+        <w:t>Foreign</w:t>
+      </w:r>
+      <w:proofErr w:type="gramEnd"/>
+      <w:r>
+        <w:t xml:space="preserve"> keys.</w:t>
+      </w:r>
+    </w:p>
+    <w:p>
+      <w:proofErr w:type="gramStart"/>
+      <w:r>
+        <w:t>Also</w:t>
+      </w:r>
+      <w:proofErr w:type="gramEnd"/>
+      <w:r>
+        <w:t xml:space="preserve"> we use the </w:t>
+      </w:r>
+      <w:proofErr w:type="spellStart"/>
+      <w:r>
+        <w:t>AppDbContext</w:t>
+      </w:r>
+      <w:proofErr w:type="spellEnd"/>
+      <w:r>
+        <w:t xml:space="preserve"> </w:t>
+      </w:r>
+      <w:r>
+        <w:t>for migration and database creation.</w:t>
+      </w:r>
+    </w:p>
+    <w:p>
+      <w:r>
+        <w:t xml:space="preserve"> </w:t>
+      </w:r>
+      <w:r>
+        <w:t xml:space="preserve"> </w:t>
+      </w:r>
+    </w:p>
     <w:sectPr>
       <w:pgSz w:w="12240" w:h="15840"/>
       <w:pgMar w:top="1440" w:right="1440" w:bottom="1440" w:left="1440" w:header="708" w:footer="708" w:gutter="0"/>
@@ -1541,7 +1639,6 @@
   <w:style w:type="character" w:default="1" w:styleId="DefaultParagraphFont">
     <w:name w:val="Default Paragraph Font"/>
     <w:uiPriority w:val="1"/>
-    <w:semiHidden/>
     <w:unhideWhenUsed/>
   </w:style>
   <w:style w:type="table" w:default="1" w:styleId="TableNormal">

</xml_diff>

<commit_message>
Add Controllers / Fix some commands to support mediator
</commit_message>
<xml_diff>
--- a/Customers.Sln/SolutionArchitecture.docx
+++ b/Customers.Sln/SolutionArchitecture.docx
@@ -789,37 +789,22 @@
         <w:t xml:space="preserve"> class which inherits from </w:t>
       </w:r>
       <w:proofErr w:type="spellStart"/>
-      <w:proofErr w:type="gramStart"/>
       <w:r>
         <w:t>Microsoft.EntityFrameworkCore.DbContext</w:t>
       </w:r>
       <w:proofErr w:type="spellEnd"/>
-      <w:proofErr w:type="gramEnd"/>
       <w:r>
         <w:t>.</w:t>
       </w:r>
     </w:p>
     <w:p>
       <w:r>
-        <w:t xml:space="preserve">Here we can configure the entities-models, relationships and </w:t>
-      </w:r>
-      <w:proofErr w:type="gramStart"/>
-      <w:r>
-        <w:t>Foreign</w:t>
-      </w:r>
-      <w:proofErr w:type="gramEnd"/>
-      <w:r>
-        <w:t xml:space="preserve"> keys.</w:t>
-      </w:r>
-    </w:p>
-    <w:p>
-      <w:proofErr w:type="gramStart"/>
-      <w:r>
-        <w:t>Also</w:t>
-      </w:r>
-      <w:proofErr w:type="gramEnd"/>
-      <w:r>
-        <w:t xml:space="preserve"> we use the </w:t>
+        <w:t>Here we can configure the entities-models, relationships and Foreign keys.</w:t>
+      </w:r>
+    </w:p>
+    <w:p>
+      <w:r>
+        <w:t xml:space="preserve">Also we use the </w:t>
       </w:r>
       <w:proofErr w:type="spellStart"/>
       <w:r>
@@ -827,18 +812,232 @@
       </w:r>
       <w:proofErr w:type="spellEnd"/>
       <w:r>
+        <w:t xml:space="preserve"> for migration and database creation.</w:t>
+      </w:r>
+    </w:p>
+    <w:p/>
+    <w:p/>
+    <w:p>
+      <w:pPr>
+        <w:pStyle w:val="Heading3"/>
+      </w:pPr>
+      <w:r>
+        <w:lastRenderedPageBreak/>
+        <w:t>Repository Pattern</w:t>
+      </w:r>
+    </w:p>
+    <w:p/>
+    <w:p>
+      <w:r>
+        <w:t xml:space="preserve">Using this pattern we try to create </w:t>
+      </w:r>
+      <w:r>
+        <w:t xml:space="preserve">repository interfaces and their implementations to interact with the database through the </w:t>
+      </w:r>
+      <w:proofErr w:type="spellStart"/>
+      <w:r>
+        <w:t>DbContext</w:t>
+      </w:r>
+      <w:proofErr w:type="spellEnd"/>
+      <w:r>
+        <w:t xml:space="preserve">. </w:t>
+      </w:r>
+      <w:r>
+        <w:t>We will also implement the Unit of Work Pattern to manage transactions and ensure consistency when multiple repositories are involved.</w:t>
+      </w:r>
+    </w:p>
+    <w:p>
+      <w:r>
+        <w:t xml:space="preserve">Specifically </w:t>
+      </w:r>
+    </w:p>
+    <w:p>
+      <w:pPr>
+        <w:pStyle w:val="ListParagraph"/>
+        <w:numPr>
+          <w:ilvl w:val="0"/>
+          <w:numId w:val="4"/>
+        </w:numPr>
+      </w:pPr>
+      <w:r>
+        <w:t>Define the Generic Repository Interface (</w:t>
+      </w:r>
+      <w:proofErr w:type="spellStart"/>
+      <w:r>
+        <w:t>IRepository</w:t>
+      </w:r>
+      <w:proofErr w:type="spellEnd"/>
+      <w:r>
+        <w:t>&lt;T&gt;).</w:t>
+      </w:r>
+    </w:p>
+    <w:p>
+      <w:pPr>
+        <w:pStyle w:val="ListParagraph"/>
+        <w:numPr>
+          <w:ilvl w:val="0"/>
+          <w:numId w:val="4"/>
+        </w:numPr>
+      </w:pPr>
+      <w:r>
+        <w:t>Implement the Generic Repository (Repository&lt;T&gt;).</w:t>
+      </w:r>
+    </w:p>
+    <w:p>
+      <w:pPr>
+        <w:pStyle w:val="ListParagraph"/>
+        <w:numPr>
+          <w:ilvl w:val="0"/>
+          <w:numId w:val="4"/>
+        </w:numPr>
+      </w:pPr>
+      <w:r>
+        <w:t>Create Specific Repositories (for Customer, Order, etc.).</w:t>
+      </w:r>
+    </w:p>
+    <w:p>
+      <w:pPr>
+        <w:pStyle w:val="ListParagraph"/>
+        <w:numPr>
+          <w:ilvl w:val="0"/>
+          <w:numId w:val="4"/>
+        </w:numPr>
+      </w:pPr>
+      <w:r>
+        <w:t>Integrate with Unit of Work (to ensure transaction management).</w:t>
+      </w:r>
+    </w:p>
+    <w:p/>
+    <w:p/>
+    <w:p>
+      <w:pPr>
+        <w:pStyle w:val="Heading2"/>
+      </w:pPr>
+      <w:r>
+        <w:t>CQRS Implementation (Commands &amp; Queries)</w:t>
+      </w:r>
+    </w:p>
+    <w:p/>
+    <w:p>
+      <w:r>
+        <w:t>In order to implement the CQRS pattern, we will</w:t>
+      </w:r>
+      <w:r>
+        <w:t xml:space="preserve"> break </w:t>
+      </w:r>
+      <w:r>
+        <w:t xml:space="preserve">it </w:t>
+      </w:r>
+      <w:r>
+        <w:t>down in several sub-steps:</w:t>
+      </w:r>
+    </w:p>
+    <w:p>
+      <w:r>
+        <w:t xml:space="preserve">1. </w:t>
+      </w:r>
+      <w:r>
+        <w:t>Define Commands and Queries:</w:t>
+      </w:r>
+    </w:p>
+    <w:p>
+      <w:pPr>
+        <w:pStyle w:val="ListParagraph"/>
+        <w:numPr>
+          <w:ilvl w:val="0"/>
+          <w:numId w:val="6"/>
+        </w:numPr>
+      </w:pPr>
+      <w:r>
+        <w:t>Commands: Actions that modify the state of the system (create, update, delete operations).</w:t>
+      </w:r>
+    </w:p>
+    <w:p>
+      <w:pPr>
+        <w:pStyle w:val="ListParagraph"/>
+        <w:numPr>
+          <w:ilvl w:val="0"/>
+          <w:numId w:val="6"/>
+        </w:numPr>
+      </w:pPr>
+      <w:r>
+        <w:t>Queries: Actions that read data without modifying the system (fetching customers, orders, etc.).</w:t>
+      </w:r>
+    </w:p>
+    <w:p>
+      <w:r>
+        <w:t>2.</w:t>
+      </w:r>
+      <w:r>
+        <w:t>Command Handlers: Handle the commands by performing the required operations using the repositories.</w:t>
+      </w:r>
+    </w:p>
+    <w:p>
+      <w:r>
+        <w:t xml:space="preserve">3. </w:t>
+      </w:r>
+      <w:r>
+        <w:t>Query Handlers: Handle queries by returning data.</w:t>
+      </w:r>
+    </w:p>
+    <w:p>
+      <w:r>
+        <w:t xml:space="preserve">4. Add the </w:t>
+      </w:r>
+      <w:proofErr w:type="spellStart"/>
+      <w:r>
+        <w:t>MediatR</w:t>
+      </w:r>
+      <w:proofErr w:type="spellEnd"/>
+      <w:r>
+        <w:t xml:space="preserve"> library in order to implement the mediator pattern and</w:t>
+      </w:r>
+      <w:r>
         <w:t xml:space="preserve"> </w:t>
       </w:r>
       <w:r>
-        <w:t>for migration and database creation.</w:t>
-      </w:r>
-    </w:p>
-    <w:p>
-      <w:r>
-        <w:t xml:space="preserve"> </w:t>
-      </w:r>
-      <w:r>
-        <w:t xml:space="preserve"> </w:t>
+        <w:t>s</w:t>
+      </w:r>
+      <w:r>
+        <w:t xml:space="preserve">implify </w:t>
+      </w:r>
+      <w:r>
+        <w:t>the c</w:t>
+      </w:r>
+      <w:r>
+        <w:t>ommunication between Commands, Queries, and Handlers</w:t>
+      </w:r>
+      <w:r>
+        <w:t>.</w:t>
+      </w:r>
+    </w:p>
+    <w:p/>
+    <w:p/>
+    <w:p>
+      <w:pPr>
+        <w:pStyle w:val="Heading2"/>
+      </w:pPr>
+      <w:r>
+        <w:t>API Controllers</w:t>
+      </w:r>
+    </w:p>
+    <w:p/>
+    <w:p>
+      <w:r>
+        <w:t>Build API Controllers in order to set up to handle customer and order operations via HTTP requests.</w:t>
+      </w:r>
+    </w:p>
+    <w:p>
+      <w:r>
+        <w:t xml:space="preserve">In addition controller utilized </w:t>
+      </w:r>
+      <w:proofErr w:type="spellStart"/>
+      <w:r>
+        <w:t>MediatR</w:t>
+      </w:r>
+      <w:proofErr w:type="spellEnd"/>
+      <w:r>
+        <w:t xml:space="preserve"> to send commands and queries from the controllers, keeping the logic decoupled and maintainable.</w:t>
       </w:r>
     </w:p>
     <w:sectPr>
@@ -1003,6 +1202,119 @@
     </w:lvl>
   </w:abstractNum>
   <w:abstractNum w:abstractNumId="1" w15:restartNumberingAfterBreak="0">
+    <w:nsid w:val="23134D52"/>
+    <w:multiLevelType w:val="hybridMultilevel"/>
+    <w:tmpl w:val="032647A8"/>
+    <w:lvl w:ilvl="0" w:tplc="04090001">
+      <w:start w:val="1"/>
+      <w:numFmt w:val="bullet"/>
+      <w:lvlText w:val=""/>
+      <w:lvlJc w:val="left"/>
+      <w:pPr>
+        <w:ind w:left="720" w:hanging="360"/>
+      </w:pPr>
+      <w:rPr>
+        <w:rFonts w:ascii="Symbol" w:hAnsi="Symbol" w:hint="default"/>
+      </w:rPr>
+    </w:lvl>
+    <w:lvl w:ilvl="1" w:tplc="04090003" w:tentative="1">
+      <w:start w:val="1"/>
+      <w:numFmt w:val="bullet"/>
+      <w:lvlText w:val="o"/>
+      <w:lvlJc w:val="left"/>
+      <w:pPr>
+        <w:ind w:left="1440" w:hanging="360"/>
+      </w:pPr>
+      <w:rPr>
+        <w:rFonts w:ascii="Courier New" w:hAnsi="Courier New" w:cs="Courier New" w:hint="default"/>
+      </w:rPr>
+    </w:lvl>
+    <w:lvl w:ilvl="2" w:tplc="04090005" w:tentative="1">
+      <w:start w:val="1"/>
+      <w:numFmt w:val="bullet"/>
+      <w:lvlText w:val=""/>
+      <w:lvlJc w:val="left"/>
+      <w:pPr>
+        <w:ind w:left="2160" w:hanging="360"/>
+      </w:pPr>
+      <w:rPr>
+        <w:rFonts w:ascii="Wingdings" w:hAnsi="Wingdings" w:hint="default"/>
+      </w:rPr>
+    </w:lvl>
+    <w:lvl w:ilvl="3" w:tplc="04090001" w:tentative="1">
+      <w:start w:val="1"/>
+      <w:numFmt w:val="bullet"/>
+      <w:lvlText w:val=""/>
+      <w:lvlJc w:val="left"/>
+      <w:pPr>
+        <w:ind w:left="2880" w:hanging="360"/>
+      </w:pPr>
+      <w:rPr>
+        <w:rFonts w:ascii="Symbol" w:hAnsi="Symbol" w:hint="default"/>
+      </w:rPr>
+    </w:lvl>
+    <w:lvl w:ilvl="4" w:tplc="04090003" w:tentative="1">
+      <w:start w:val="1"/>
+      <w:numFmt w:val="bullet"/>
+      <w:lvlText w:val="o"/>
+      <w:lvlJc w:val="left"/>
+      <w:pPr>
+        <w:ind w:left="3600" w:hanging="360"/>
+      </w:pPr>
+      <w:rPr>
+        <w:rFonts w:ascii="Courier New" w:hAnsi="Courier New" w:cs="Courier New" w:hint="default"/>
+      </w:rPr>
+    </w:lvl>
+    <w:lvl w:ilvl="5" w:tplc="04090005" w:tentative="1">
+      <w:start w:val="1"/>
+      <w:numFmt w:val="bullet"/>
+      <w:lvlText w:val=""/>
+      <w:lvlJc w:val="left"/>
+      <w:pPr>
+        <w:ind w:left="4320" w:hanging="360"/>
+      </w:pPr>
+      <w:rPr>
+        <w:rFonts w:ascii="Wingdings" w:hAnsi="Wingdings" w:hint="default"/>
+      </w:rPr>
+    </w:lvl>
+    <w:lvl w:ilvl="6" w:tplc="04090001" w:tentative="1">
+      <w:start w:val="1"/>
+      <w:numFmt w:val="bullet"/>
+      <w:lvlText w:val=""/>
+      <w:lvlJc w:val="left"/>
+      <w:pPr>
+        <w:ind w:left="5040" w:hanging="360"/>
+      </w:pPr>
+      <w:rPr>
+        <w:rFonts w:ascii="Symbol" w:hAnsi="Symbol" w:hint="default"/>
+      </w:rPr>
+    </w:lvl>
+    <w:lvl w:ilvl="7" w:tplc="04090003" w:tentative="1">
+      <w:start w:val="1"/>
+      <w:numFmt w:val="bullet"/>
+      <w:lvlText w:val="o"/>
+      <w:lvlJc w:val="left"/>
+      <w:pPr>
+        <w:ind w:left="5760" w:hanging="360"/>
+      </w:pPr>
+      <w:rPr>
+        <w:rFonts w:ascii="Courier New" w:hAnsi="Courier New" w:cs="Courier New" w:hint="default"/>
+      </w:rPr>
+    </w:lvl>
+    <w:lvl w:ilvl="8" w:tplc="04090005" w:tentative="1">
+      <w:start w:val="1"/>
+      <w:numFmt w:val="bullet"/>
+      <w:lvlText w:val=""/>
+      <w:lvlJc w:val="left"/>
+      <w:pPr>
+        <w:ind w:left="6480" w:hanging="360"/>
+      </w:pPr>
+      <w:rPr>
+        <w:rFonts w:ascii="Wingdings" w:hAnsi="Wingdings" w:hint="default"/>
+      </w:rPr>
+    </w:lvl>
+  </w:abstractNum>
+  <w:abstractNum w:abstractNumId="2" w15:restartNumberingAfterBreak="0">
     <w:nsid w:val="2F3714CE"/>
     <w:multiLevelType w:val="hybridMultilevel"/>
     <w:tmpl w:val="D1D0D3A6"/>
@@ -1091,7 +1403,233 @@
       </w:pPr>
     </w:lvl>
   </w:abstractNum>
-  <w:abstractNum w:abstractNumId="2" w15:restartNumberingAfterBreak="0">
+  <w:abstractNum w:abstractNumId="3" w15:restartNumberingAfterBreak="0">
+    <w:nsid w:val="450A540E"/>
+    <w:multiLevelType w:val="hybridMultilevel"/>
+    <w:tmpl w:val="CEBA5BD2"/>
+    <w:lvl w:ilvl="0" w:tplc="04090001">
+      <w:start w:val="1"/>
+      <w:numFmt w:val="bullet"/>
+      <w:lvlText w:val=""/>
+      <w:lvlJc w:val="left"/>
+      <w:pPr>
+        <w:ind w:left="720" w:hanging="360"/>
+      </w:pPr>
+      <w:rPr>
+        <w:rFonts w:ascii="Symbol" w:hAnsi="Symbol" w:hint="default"/>
+      </w:rPr>
+    </w:lvl>
+    <w:lvl w:ilvl="1" w:tplc="FFFFFFFF" w:tentative="1">
+      <w:start w:val="1"/>
+      <w:numFmt w:val="bullet"/>
+      <w:lvlText w:val="o"/>
+      <w:lvlJc w:val="left"/>
+      <w:pPr>
+        <w:ind w:left="1440" w:hanging="360"/>
+      </w:pPr>
+      <w:rPr>
+        <w:rFonts w:ascii="Courier New" w:hAnsi="Courier New" w:cs="Courier New" w:hint="default"/>
+      </w:rPr>
+    </w:lvl>
+    <w:lvl w:ilvl="2" w:tplc="FFFFFFFF" w:tentative="1">
+      <w:start w:val="1"/>
+      <w:numFmt w:val="bullet"/>
+      <w:lvlText w:val=""/>
+      <w:lvlJc w:val="left"/>
+      <w:pPr>
+        <w:ind w:left="2160" w:hanging="360"/>
+      </w:pPr>
+      <w:rPr>
+        <w:rFonts w:ascii="Wingdings" w:hAnsi="Wingdings" w:hint="default"/>
+      </w:rPr>
+    </w:lvl>
+    <w:lvl w:ilvl="3" w:tplc="FFFFFFFF" w:tentative="1">
+      <w:start w:val="1"/>
+      <w:numFmt w:val="bullet"/>
+      <w:lvlText w:val=""/>
+      <w:lvlJc w:val="left"/>
+      <w:pPr>
+        <w:ind w:left="2880" w:hanging="360"/>
+      </w:pPr>
+      <w:rPr>
+        <w:rFonts w:ascii="Symbol" w:hAnsi="Symbol" w:hint="default"/>
+      </w:rPr>
+    </w:lvl>
+    <w:lvl w:ilvl="4" w:tplc="FFFFFFFF" w:tentative="1">
+      <w:start w:val="1"/>
+      <w:numFmt w:val="bullet"/>
+      <w:lvlText w:val="o"/>
+      <w:lvlJc w:val="left"/>
+      <w:pPr>
+        <w:ind w:left="3600" w:hanging="360"/>
+      </w:pPr>
+      <w:rPr>
+        <w:rFonts w:ascii="Courier New" w:hAnsi="Courier New" w:cs="Courier New" w:hint="default"/>
+      </w:rPr>
+    </w:lvl>
+    <w:lvl w:ilvl="5" w:tplc="FFFFFFFF" w:tentative="1">
+      <w:start w:val="1"/>
+      <w:numFmt w:val="bullet"/>
+      <w:lvlText w:val=""/>
+      <w:lvlJc w:val="left"/>
+      <w:pPr>
+        <w:ind w:left="4320" w:hanging="360"/>
+      </w:pPr>
+      <w:rPr>
+        <w:rFonts w:ascii="Wingdings" w:hAnsi="Wingdings" w:hint="default"/>
+      </w:rPr>
+    </w:lvl>
+    <w:lvl w:ilvl="6" w:tplc="FFFFFFFF" w:tentative="1">
+      <w:start w:val="1"/>
+      <w:numFmt w:val="bullet"/>
+      <w:lvlText w:val=""/>
+      <w:lvlJc w:val="left"/>
+      <w:pPr>
+        <w:ind w:left="5040" w:hanging="360"/>
+      </w:pPr>
+      <w:rPr>
+        <w:rFonts w:ascii="Symbol" w:hAnsi="Symbol" w:hint="default"/>
+      </w:rPr>
+    </w:lvl>
+    <w:lvl w:ilvl="7" w:tplc="FFFFFFFF" w:tentative="1">
+      <w:start w:val="1"/>
+      <w:numFmt w:val="bullet"/>
+      <w:lvlText w:val="o"/>
+      <w:lvlJc w:val="left"/>
+      <w:pPr>
+        <w:ind w:left="5760" w:hanging="360"/>
+      </w:pPr>
+      <w:rPr>
+        <w:rFonts w:ascii="Courier New" w:hAnsi="Courier New" w:cs="Courier New" w:hint="default"/>
+      </w:rPr>
+    </w:lvl>
+    <w:lvl w:ilvl="8" w:tplc="FFFFFFFF" w:tentative="1">
+      <w:start w:val="1"/>
+      <w:numFmt w:val="bullet"/>
+      <w:lvlText w:val=""/>
+      <w:lvlJc w:val="left"/>
+      <w:pPr>
+        <w:ind w:left="6480" w:hanging="360"/>
+      </w:pPr>
+      <w:rPr>
+        <w:rFonts w:ascii="Wingdings" w:hAnsi="Wingdings" w:hint="default"/>
+      </w:rPr>
+    </w:lvl>
+  </w:abstractNum>
+  <w:abstractNum w:abstractNumId="4" w15:restartNumberingAfterBreak="0">
+    <w:nsid w:val="4EB663B2"/>
+    <w:multiLevelType w:val="hybridMultilevel"/>
+    <w:tmpl w:val="533EC58C"/>
+    <w:lvl w:ilvl="0" w:tplc="0409000D">
+      <w:start w:val="1"/>
+      <w:numFmt w:val="bullet"/>
+      <w:lvlText w:val=""/>
+      <w:lvlJc w:val="left"/>
+      <w:pPr>
+        <w:ind w:left="720" w:hanging="360"/>
+      </w:pPr>
+      <w:rPr>
+        <w:rFonts w:ascii="Wingdings" w:hAnsi="Wingdings" w:hint="default"/>
+      </w:rPr>
+    </w:lvl>
+    <w:lvl w:ilvl="1" w:tplc="04090003" w:tentative="1">
+      <w:start w:val="1"/>
+      <w:numFmt w:val="bullet"/>
+      <w:lvlText w:val="o"/>
+      <w:lvlJc w:val="left"/>
+      <w:pPr>
+        <w:ind w:left="1440" w:hanging="360"/>
+      </w:pPr>
+      <w:rPr>
+        <w:rFonts w:ascii="Courier New" w:hAnsi="Courier New" w:cs="Courier New" w:hint="default"/>
+      </w:rPr>
+    </w:lvl>
+    <w:lvl w:ilvl="2" w:tplc="04090005" w:tentative="1">
+      <w:start w:val="1"/>
+      <w:numFmt w:val="bullet"/>
+      <w:lvlText w:val=""/>
+      <w:lvlJc w:val="left"/>
+      <w:pPr>
+        <w:ind w:left="2160" w:hanging="360"/>
+      </w:pPr>
+      <w:rPr>
+        <w:rFonts w:ascii="Wingdings" w:hAnsi="Wingdings" w:hint="default"/>
+      </w:rPr>
+    </w:lvl>
+    <w:lvl w:ilvl="3" w:tplc="04090001" w:tentative="1">
+      <w:start w:val="1"/>
+      <w:numFmt w:val="bullet"/>
+      <w:lvlText w:val=""/>
+      <w:lvlJc w:val="left"/>
+      <w:pPr>
+        <w:ind w:left="2880" w:hanging="360"/>
+      </w:pPr>
+      <w:rPr>
+        <w:rFonts w:ascii="Symbol" w:hAnsi="Symbol" w:hint="default"/>
+      </w:rPr>
+    </w:lvl>
+    <w:lvl w:ilvl="4" w:tplc="04090003" w:tentative="1">
+      <w:start w:val="1"/>
+      <w:numFmt w:val="bullet"/>
+      <w:lvlText w:val="o"/>
+      <w:lvlJc w:val="left"/>
+      <w:pPr>
+        <w:ind w:left="3600" w:hanging="360"/>
+      </w:pPr>
+      <w:rPr>
+        <w:rFonts w:ascii="Courier New" w:hAnsi="Courier New" w:cs="Courier New" w:hint="default"/>
+      </w:rPr>
+    </w:lvl>
+    <w:lvl w:ilvl="5" w:tplc="04090005" w:tentative="1">
+      <w:start w:val="1"/>
+      <w:numFmt w:val="bullet"/>
+      <w:lvlText w:val=""/>
+      <w:lvlJc w:val="left"/>
+      <w:pPr>
+        <w:ind w:left="4320" w:hanging="360"/>
+      </w:pPr>
+      <w:rPr>
+        <w:rFonts w:ascii="Wingdings" w:hAnsi="Wingdings" w:hint="default"/>
+      </w:rPr>
+    </w:lvl>
+    <w:lvl w:ilvl="6" w:tplc="04090001" w:tentative="1">
+      <w:start w:val="1"/>
+      <w:numFmt w:val="bullet"/>
+      <w:lvlText w:val=""/>
+      <w:lvlJc w:val="left"/>
+      <w:pPr>
+        <w:ind w:left="5040" w:hanging="360"/>
+      </w:pPr>
+      <w:rPr>
+        <w:rFonts w:ascii="Symbol" w:hAnsi="Symbol" w:hint="default"/>
+      </w:rPr>
+    </w:lvl>
+    <w:lvl w:ilvl="7" w:tplc="04090003" w:tentative="1">
+      <w:start w:val="1"/>
+      <w:numFmt w:val="bullet"/>
+      <w:lvlText w:val="o"/>
+      <w:lvlJc w:val="left"/>
+      <w:pPr>
+        <w:ind w:left="5760" w:hanging="360"/>
+      </w:pPr>
+      <w:rPr>
+        <w:rFonts w:ascii="Courier New" w:hAnsi="Courier New" w:cs="Courier New" w:hint="default"/>
+      </w:rPr>
+    </w:lvl>
+    <w:lvl w:ilvl="8" w:tplc="04090005" w:tentative="1">
+      <w:start w:val="1"/>
+      <w:numFmt w:val="bullet"/>
+      <w:lvlText w:val=""/>
+      <w:lvlJc w:val="left"/>
+      <w:pPr>
+        <w:ind w:left="6480" w:hanging="360"/>
+      </w:pPr>
+      <w:rPr>
+        <w:rFonts w:ascii="Wingdings" w:hAnsi="Wingdings" w:hint="default"/>
+      </w:rPr>
+    </w:lvl>
+  </w:abstractNum>
+  <w:abstractNum w:abstractNumId="5" w15:restartNumberingAfterBreak="0">
     <w:nsid w:val="558F2093"/>
     <w:multiLevelType w:val="hybridMultilevel"/>
     <w:tmpl w:val="619036B4"/>
@@ -1180,14 +1718,231 @@
       </w:pPr>
     </w:lvl>
   </w:abstractNum>
+  <w:abstractNum w:abstractNumId="6" w15:restartNumberingAfterBreak="0">
+    <w:nsid w:val="559D2B8B"/>
+    <w:multiLevelType w:val="hybridMultilevel"/>
+    <w:tmpl w:val="398AC672"/>
+    <w:lvl w:ilvl="0" w:tplc="04090001">
+      <w:start w:val="1"/>
+      <w:numFmt w:val="bullet"/>
+      <w:lvlText w:val=""/>
+      <w:lvlJc w:val="left"/>
+      <w:pPr>
+        <w:ind w:left="924" w:hanging="360"/>
+      </w:pPr>
+      <w:rPr>
+        <w:rFonts w:ascii="Symbol" w:hAnsi="Symbol" w:hint="default"/>
+      </w:rPr>
+    </w:lvl>
+    <w:lvl w:ilvl="1" w:tplc="04090003" w:tentative="1">
+      <w:start w:val="1"/>
+      <w:numFmt w:val="bullet"/>
+      <w:lvlText w:val="o"/>
+      <w:lvlJc w:val="left"/>
+      <w:pPr>
+        <w:ind w:left="1644" w:hanging="360"/>
+      </w:pPr>
+      <w:rPr>
+        <w:rFonts w:ascii="Courier New" w:hAnsi="Courier New" w:cs="Courier New" w:hint="default"/>
+      </w:rPr>
+    </w:lvl>
+    <w:lvl w:ilvl="2" w:tplc="04090005" w:tentative="1">
+      <w:start w:val="1"/>
+      <w:numFmt w:val="bullet"/>
+      <w:lvlText w:val=""/>
+      <w:lvlJc w:val="left"/>
+      <w:pPr>
+        <w:ind w:left="2364" w:hanging="360"/>
+      </w:pPr>
+      <w:rPr>
+        <w:rFonts w:ascii="Wingdings" w:hAnsi="Wingdings" w:hint="default"/>
+      </w:rPr>
+    </w:lvl>
+    <w:lvl w:ilvl="3" w:tplc="04090001" w:tentative="1">
+      <w:start w:val="1"/>
+      <w:numFmt w:val="bullet"/>
+      <w:lvlText w:val=""/>
+      <w:lvlJc w:val="left"/>
+      <w:pPr>
+        <w:ind w:left="3084" w:hanging="360"/>
+      </w:pPr>
+      <w:rPr>
+        <w:rFonts w:ascii="Symbol" w:hAnsi="Symbol" w:hint="default"/>
+      </w:rPr>
+    </w:lvl>
+    <w:lvl w:ilvl="4" w:tplc="04090003" w:tentative="1">
+      <w:start w:val="1"/>
+      <w:numFmt w:val="bullet"/>
+      <w:lvlText w:val="o"/>
+      <w:lvlJc w:val="left"/>
+      <w:pPr>
+        <w:ind w:left="3804" w:hanging="360"/>
+      </w:pPr>
+      <w:rPr>
+        <w:rFonts w:ascii="Courier New" w:hAnsi="Courier New" w:cs="Courier New" w:hint="default"/>
+      </w:rPr>
+    </w:lvl>
+    <w:lvl w:ilvl="5" w:tplc="04090005" w:tentative="1">
+      <w:start w:val="1"/>
+      <w:numFmt w:val="bullet"/>
+      <w:lvlText w:val=""/>
+      <w:lvlJc w:val="left"/>
+      <w:pPr>
+        <w:ind w:left="4524" w:hanging="360"/>
+      </w:pPr>
+      <w:rPr>
+        <w:rFonts w:ascii="Wingdings" w:hAnsi="Wingdings" w:hint="default"/>
+      </w:rPr>
+    </w:lvl>
+    <w:lvl w:ilvl="6" w:tplc="04090001" w:tentative="1">
+      <w:start w:val="1"/>
+      <w:numFmt w:val="bullet"/>
+      <w:lvlText w:val=""/>
+      <w:lvlJc w:val="left"/>
+      <w:pPr>
+        <w:ind w:left="5244" w:hanging="360"/>
+      </w:pPr>
+      <w:rPr>
+        <w:rFonts w:ascii="Symbol" w:hAnsi="Symbol" w:hint="default"/>
+      </w:rPr>
+    </w:lvl>
+    <w:lvl w:ilvl="7" w:tplc="04090003" w:tentative="1">
+      <w:start w:val="1"/>
+      <w:numFmt w:val="bullet"/>
+      <w:lvlText w:val="o"/>
+      <w:lvlJc w:val="left"/>
+      <w:pPr>
+        <w:ind w:left="5964" w:hanging="360"/>
+      </w:pPr>
+      <w:rPr>
+        <w:rFonts w:ascii="Courier New" w:hAnsi="Courier New" w:cs="Courier New" w:hint="default"/>
+      </w:rPr>
+    </w:lvl>
+    <w:lvl w:ilvl="8" w:tplc="04090005" w:tentative="1">
+      <w:start w:val="1"/>
+      <w:numFmt w:val="bullet"/>
+      <w:lvlText w:val=""/>
+      <w:lvlJc w:val="left"/>
+      <w:pPr>
+        <w:ind w:left="6684" w:hanging="360"/>
+      </w:pPr>
+      <w:rPr>
+        <w:rFonts w:ascii="Wingdings" w:hAnsi="Wingdings" w:hint="default"/>
+      </w:rPr>
+    </w:lvl>
+  </w:abstractNum>
+  <w:abstractNum w:abstractNumId="7" w15:restartNumberingAfterBreak="0">
+    <w:nsid w:val="5BF21F0C"/>
+    <w:multiLevelType w:val="hybridMultilevel"/>
+    <w:tmpl w:val="A84C19A2"/>
+    <w:lvl w:ilvl="0" w:tplc="0409000F">
+      <w:start w:val="2"/>
+      <w:numFmt w:val="decimal"/>
+      <w:lvlText w:val="%1."/>
+      <w:lvlJc w:val="left"/>
+      <w:pPr>
+        <w:ind w:left="720" w:hanging="360"/>
+      </w:pPr>
+      <w:rPr>
+        <w:rFonts w:hint="default"/>
+      </w:rPr>
+    </w:lvl>
+    <w:lvl w:ilvl="1" w:tplc="04090019" w:tentative="1">
+      <w:start w:val="1"/>
+      <w:numFmt w:val="lowerLetter"/>
+      <w:lvlText w:val="%2."/>
+      <w:lvlJc w:val="left"/>
+      <w:pPr>
+        <w:ind w:left="1440" w:hanging="360"/>
+      </w:pPr>
+    </w:lvl>
+    <w:lvl w:ilvl="2" w:tplc="0409001B" w:tentative="1">
+      <w:start w:val="1"/>
+      <w:numFmt w:val="lowerRoman"/>
+      <w:lvlText w:val="%3."/>
+      <w:lvlJc w:val="right"/>
+      <w:pPr>
+        <w:ind w:left="2160" w:hanging="180"/>
+      </w:pPr>
+    </w:lvl>
+    <w:lvl w:ilvl="3" w:tplc="0409000F" w:tentative="1">
+      <w:start w:val="1"/>
+      <w:numFmt w:val="decimal"/>
+      <w:lvlText w:val="%4."/>
+      <w:lvlJc w:val="left"/>
+      <w:pPr>
+        <w:ind w:left="2880" w:hanging="360"/>
+      </w:pPr>
+    </w:lvl>
+    <w:lvl w:ilvl="4" w:tplc="04090019" w:tentative="1">
+      <w:start w:val="1"/>
+      <w:numFmt w:val="lowerLetter"/>
+      <w:lvlText w:val="%5."/>
+      <w:lvlJc w:val="left"/>
+      <w:pPr>
+        <w:ind w:left="3600" w:hanging="360"/>
+      </w:pPr>
+    </w:lvl>
+    <w:lvl w:ilvl="5" w:tplc="0409001B" w:tentative="1">
+      <w:start w:val="1"/>
+      <w:numFmt w:val="lowerRoman"/>
+      <w:lvlText w:val="%6."/>
+      <w:lvlJc w:val="right"/>
+      <w:pPr>
+        <w:ind w:left="4320" w:hanging="180"/>
+      </w:pPr>
+    </w:lvl>
+    <w:lvl w:ilvl="6" w:tplc="0409000F" w:tentative="1">
+      <w:start w:val="1"/>
+      <w:numFmt w:val="decimal"/>
+      <w:lvlText w:val="%7."/>
+      <w:lvlJc w:val="left"/>
+      <w:pPr>
+        <w:ind w:left="5040" w:hanging="360"/>
+      </w:pPr>
+    </w:lvl>
+    <w:lvl w:ilvl="7" w:tplc="04090019" w:tentative="1">
+      <w:start w:val="1"/>
+      <w:numFmt w:val="lowerLetter"/>
+      <w:lvlText w:val="%8."/>
+      <w:lvlJc w:val="left"/>
+      <w:pPr>
+        <w:ind w:left="5760" w:hanging="360"/>
+      </w:pPr>
+    </w:lvl>
+    <w:lvl w:ilvl="8" w:tplc="0409001B" w:tentative="1">
+      <w:start w:val="1"/>
+      <w:numFmt w:val="lowerRoman"/>
+      <w:lvlText w:val="%9."/>
+      <w:lvlJc w:val="right"/>
+      <w:pPr>
+        <w:ind w:left="6480" w:hanging="180"/>
+      </w:pPr>
+    </w:lvl>
+  </w:abstractNum>
   <w:num w:numId="1" w16cid:durableId="1967347099">
-    <w:abstractNumId w:val="1"/>
+    <w:abstractNumId w:val="2"/>
   </w:num>
   <w:num w:numId="2" w16cid:durableId="582224393">
-    <w:abstractNumId w:val="2"/>
+    <w:abstractNumId w:val="5"/>
   </w:num>
   <w:num w:numId="3" w16cid:durableId="694427988">
     <w:abstractNumId w:val="0"/>
+  </w:num>
+  <w:num w:numId="4" w16cid:durableId="1293511581">
+    <w:abstractNumId w:val="1"/>
+  </w:num>
+  <w:num w:numId="5" w16cid:durableId="716659720">
+    <w:abstractNumId w:val="6"/>
+  </w:num>
+  <w:num w:numId="6" w16cid:durableId="1763605300">
+    <w:abstractNumId w:val="4"/>
+  </w:num>
+  <w:num w:numId="7" w16cid:durableId="1912884578">
+    <w:abstractNumId w:val="3"/>
+  </w:num>
+  <w:num w:numId="8" w16cid:durableId="1813478940">
+    <w:abstractNumId w:val="7"/>
   </w:num>
 </w:numbering>
 </file>
@@ -1636,6 +2391,28 @@
       <w:szCs w:val="26"/>
     </w:rPr>
   </w:style>
+  <w:style w:type="paragraph" w:styleId="Heading3">
+    <w:name w:val="heading 3"/>
+    <w:basedOn w:val="Normal"/>
+    <w:next w:val="Normal"/>
+    <w:link w:val="Heading3Char"/>
+    <w:uiPriority w:val="9"/>
+    <w:unhideWhenUsed/>
+    <w:qFormat/>
+    <w:rsid w:val="004C7DC1"/>
+    <w:pPr>
+      <w:keepNext/>
+      <w:keepLines/>
+      <w:spacing w:before="40" w:after="0"/>
+      <w:outlineLvl w:val="2"/>
+    </w:pPr>
+    <w:rPr>
+      <w:rFonts w:asciiTheme="majorHAnsi" w:eastAsiaTheme="majorEastAsia" w:hAnsiTheme="majorHAnsi" w:cstheme="majorBidi"/>
+      <w:color w:val="1F3763" w:themeColor="accent1" w:themeShade="7F"/>
+      <w:sz w:val="24"/>
+      <w:szCs w:val="24"/>
+    </w:rPr>
+  </w:style>
   <w:style w:type="character" w:default="1" w:styleId="DefaultParagraphFont">
     <w:name w:val="Default Paragraph Font"/>
     <w:uiPriority w:val="1"/>
@@ -1708,6 +2485,19 @@
     <w:rPr>
       <w:b/>
       <w:bCs/>
+    </w:rPr>
+  </w:style>
+  <w:style w:type="character" w:customStyle="1" w:styleId="Heading3Char">
+    <w:name w:val="Heading 3 Char"/>
+    <w:basedOn w:val="DefaultParagraphFont"/>
+    <w:link w:val="Heading3"/>
+    <w:uiPriority w:val="9"/>
+    <w:rsid w:val="004C7DC1"/>
+    <w:rPr>
+      <w:rFonts w:asciiTheme="majorHAnsi" w:eastAsiaTheme="majorEastAsia" w:hAnsiTheme="majorHAnsi" w:cstheme="majorBidi"/>
+      <w:color w:val="1F3763" w:themeColor="accent1" w:themeShade="7F"/>
+      <w:sz w:val="24"/>
+      <w:szCs w:val="24"/>
     </w:rPr>
   </w:style>
 </w:styles>

</xml_diff>